<commit_message>
Some changes in Description and rules
</commit_message>
<xml_diff>
--- a/Monopoly Description.docx
+++ b/Monopoly Description.docx
@@ -16,329 +16,249 @@
           <w:sz w:val="36"/>
           <w:szCs w:val="36"/>
         </w:rPr>
-        <w:t xml:space="preserve">SCORE Project: </w:t>
-      </w:r>
-      <w:proofErr w:type="spellStart"/>
-      <w:r>
+        <w:t>SCORE Project: NewMonopoly</w:t>
+      </w:r>
+    </w:p>
+    <w:p>
+      <w:pPr>
+        <w:rPr>
+          <w:rFonts w:ascii="Times New Roman" w:hAnsi="Times New Roman" w:cs="Times New Roman"/>
+          <w:sz w:val="24"/>
+          <w:szCs w:val="24"/>
+        </w:rPr>
+      </w:pPr>
+    </w:p>
+    <w:p>
+      <w:pPr>
+        <w:rPr>
+          <w:rFonts w:ascii="Times New Roman" w:hAnsi="Times New Roman" w:cs="Times New Roman"/>
+          <w:sz w:val="24"/>
+          <w:szCs w:val="24"/>
+        </w:rPr>
+      </w:pPr>
+      <w:r>
+        <w:rPr>
+          <w:rFonts w:ascii="Times New Roman" w:hAnsi="Times New Roman" w:cs="Times New Roman"/>
+          <w:sz w:val="24"/>
+          <w:szCs w:val="24"/>
+        </w:rPr>
+        <w:t>Sponsor: Rodrigo Santos</w:t>
+      </w:r>
+    </w:p>
+    <w:p>
+      <w:pPr>
+        <w:rPr>
+          <w:rFonts w:ascii="Times New Roman" w:hAnsi="Times New Roman" w:cs="Times New Roman"/>
+          <w:sz w:val="24"/>
+          <w:szCs w:val="24"/>
+        </w:rPr>
+      </w:pPr>
+    </w:p>
+    <w:p>
+      <w:pPr>
+        <w:rPr>
+          <w:rFonts w:ascii="Times New Roman" w:hAnsi="Times New Roman" w:cs="Times New Roman"/>
+          <w:sz w:val="24"/>
+          <w:szCs w:val="24"/>
+        </w:rPr>
+      </w:pPr>
+      <w:r>
+        <w:rPr>
+          <w:rFonts w:ascii="Times New Roman" w:hAnsi="Times New Roman" w:cs="Times New Roman"/>
+          <w:sz w:val="24"/>
+          <w:szCs w:val="24"/>
+        </w:rPr>
+        <w:t>Monopoly is a turn-based board game, in which 2 to 6 players move around the board buying, trading, or selling properties, building their own properties with houses and hotels, and collecting rent from their opponents. The goal is to drive opponents into bankruptcy, leaving one monopolist in control of the economy.</w:t>
+      </w:r>
+    </w:p>
+    <w:p>
+      <w:pPr>
+        <w:rPr>
+          <w:rFonts w:ascii="Times New Roman" w:hAnsi="Times New Roman" w:cs="Times New Roman"/>
+          <w:sz w:val="24"/>
+          <w:szCs w:val="24"/>
+        </w:rPr>
+      </w:pPr>
+      <w:r>
+        <w:rPr>
+          <w:rFonts w:ascii="Times New Roman" w:hAnsi="Times New Roman" w:cs="Times New Roman"/>
+          <w:sz w:val="24"/>
+          <w:szCs w:val="24"/>
+        </w:rPr>
+        <w:t>Monopoly has several limitations regarding the real life economy. One limitation is that the board configuration is static, i.e., the players’ tokens must move around the board in a pre-defined sequence of spots after rolling the dice (which is responsible for actions that strengthen or weaken players), and pricing cannot be changed (e.g., interest rate or public taxes fluctuation). Another limitation is that no loyalty program enables players to earn reward points from paying rents and use them/combine them with money to buy properties or pay rents.</w:t>
+      </w:r>
+    </w:p>
+    <w:p>
+      <w:pPr>
+        <w:rPr>
+          <w:rFonts w:ascii="Times New Roman" w:hAnsi="Times New Roman" w:cs="Times New Roman"/>
+          <w:sz w:val="24"/>
+          <w:szCs w:val="24"/>
+        </w:rPr>
+      </w:pPr>
+      <w:r>
+        <w:rPr>
+          <w:rFonts w:ascii="Times New Roman" w:hAnsi="Times New Roman" w:cs="Times New Roman"/>
+          <w:sz w:val="24"/>
+          <w:szCs w:val="24"/>
+        </w:rPr>
+        <w:t>In this project, you will develop a highly configurable, turn-based client-server version of the Monopoly Game that overcomes the above mentioned limitations.</w:t>
+      </w:r>
+    </w:p>
+    <w:p>
+      <w:pPr>
+        <w:rPr>
+          <w:rFonts w:ascii="Times New Roman" w:hAnsi="Times New Roman" w:cs="Times New Roman"/>
+          <w:sz w:val="24"/>
+          <w:szCs w:val="24"/>
+        </w:rPr>
+      </w:pPr>
+    </w:p>
+    <w:p>
+      <w:pPr>
         <w:rPr>
           <w:rFonts w:ascii="Times New Roman" w:hAnsi="Times New Roman" w:cs="Times New Roman"/>
           <w:sz w:val="36"/>
           <w:szCs w:val="36"/>
         </w:rPr>
-        <w:t>NewMonopoly</w:t>
-      </w:r>
-      <w:proofErr w:type="spellEnd"/>
-    </w:p>
-    <w:p>
-      <w:pPr>
-        <w:rPr>
-          <w:rFonts w:ascii="Times New Roman" w:hAnsi="Times New Roman" w:cs="Times New Roman"/>
-          <w:sz w:val="24"/>
-          <w:szCs w:val="24"/>
-        </w:rPr>
-      </w:pPr>
-    </w:p>
-    <w:p>
-      <w:pPr>
-        <w:rPr>
-          <w:rFonts w:ascii="Times New Roman" w:hAnsi="Times New Roman" w:cs="Times New Roman"/>
-          <w:sz w:val="24"/>
-          <w:szCs w:val="24"/>
-        </w:rPr>
-      </w:pPr>
-      <w:r>
-        <w:rPr>
-          <w:rFonts w:ascii="Times New Roman" w:hAnsi="Times New Roman" w:cs="Times New Roman"/>
-          <w:sz w:val="24"/>
-          <w:szCs w:val="24"/>
-        </w:rPr>
-        <w:t>Sponsor: Rodrigo Santos</w:t>
-      </w:r>
-    </w:p>
-    <w:p>
-      <w:pPr>
-        <w:rPr>
-          <w:rFonts w:ascii="Times New Roman" w:hAnsi="Times New Roman" w:cs="Times New Roman"/>
-          <w:sz w:val="24"/>
-          <w:szCs w:val="24"/>
-        </w:rPr>
-      </w:pPr>
-    </w:p>
-    <w:p>
-      <w:pPr>
-        <w:rPr>
-          <w:rFonts w:ascii="Times New Roman" w:hAnsi="Times New Roman" w:cs="Times New Roman"/>
-          <w:sz w:val="24"/>
-          <w:szCs w:val="24"/>
-        </w:rPr>
-      </w:pPr>
-      <w:r>
-        <w:rPr>
-          <w:rFonts w:ascii="Times New Roman" w:hAnsi="Times New Roman" w:cs="Times New Roman"/>
-          <w:sz w:val="24"/>
-          <w:szCs w:val="24"/>
-        </w:rPr>
-        <w:t>Monopoly is a turn-based board game, in which 2 to 6 players move around the board buying, trading, or selling properties, building their own properties with houses and hotels, and collecting rent from their opponents. The goal is to drive opponents into bankruptcy, leaving one monopolist in control of the economy.</w:t>
-      </w:r>
-    </w:p>
-    <w:p>
-      <w:pPr>
-        <w:rPr>
-          <w:rFonts w:ascii="Times New Roman" w:hAnsi="Times New Roman" w:cs="Times New Roman"/>
-          <w:sz w:val="24"/>
-          <w:szCs w:val="24"/>
-        </w:rPr>
-      </w:pPr>
-      <w:r>
-        <w:rPr>
-          <w:rFonts w:ascii="Times New Roman" w:hAnsi="Times New Roman" w:cs="Times New Roman"/>
-          <w:sz w:val="24"/>
-          <w:szCs w:val="24"/>
-        </w:rPr>
-        <w:t xml:space="preserve">Monopoly has several limitations regarding the </w:t>
-      </w:r>
-      <w:proofErr w:type="gramStart"/>
-      <w:r>
-        <w:rPr>
-          <w:rFonts w:ascii="Times New Roman" w:hAnsi="Times New Roman" w:cs="Times New Roman"/>
-          <w:sz w:val="24"/>
-          <w:szCs w:val="24"/>
-        </w:rPr>
-        <w:t>real life</w:t>
-      </w:r>
-      <w:proofErr w:type="gramEnd"/>
-      <w:r>
-        <w:rPr>
-          <w:rFonts w:ascii="Times New Roman" w:hAnsi="Times New Roman" w:cs="Times New Roman"/>
-          <w:sz w:val="24"/>
-          <w:szCs w:val="24"/>
-        </w:rPr>
-        <w:t xml:space="preserve"> economy. One limitation is that the board configuration is static, i.e., the players’ tokens must move around the board in a pre-defined sequence of spots after rolling the dice (which is responsible for actions that strengthen or weaken players), and pricing cannot be changed (e.g., interest rate or public taxes fluctuation). Another limitation is that no loyalty program enables players to earn reward points from paying rents and use them/combine them with money </w:t>
-      </w:r>
-      <w:r>
-        <w:rPr>
-          <w:rFonts w:ascii="Times New Roman" w:hAnsi="Times New Roman" w:cs="Times New Roman"/>
-          <w:sz w:val="24"/>
-          <w:szCs w:val="24"/>
-        </w:rPr>
-        <w:t>to buy properties or pay rents.</w:t>
-      </w:r>
-    </w:p>
-    <w:p>
-      <w:pPr>
-        <w:rPr>
-          <w:rFonts w:ascii="Times New Roman" w:hAnsi="Times New Roman" w:cs="Times New Roman"/>
-          <w:sz w:val="24"/>
-          <w:szCs w:val="24"/>
-        </w:rPr>
-      </w:pPr>
-      <w:r>
-        <w:rPr>
-          <w:rFonts w:ascii="Times New Roman" w:hAnsi="Times New Roman" w:cs="Times New Roman"/>
-          <w:sz w:val="24"/>
-          <w:szCs w:val="24"/>
-        </w:rPr>
-        <w:t xml:space="preserve">In this project, you will develop a highly configurable, turn-based client-server version of the Monopoly Game that overcomes the </w:t>
-      </w:r>
-      <w:proofErr w:type="gramStart"/>
-      <w:r>
-        <w:rPr>
-          <w:rFonts w:ascii="Times New Roman" w:hAnsi="Times New Roman" w:cs="Times New Roman"/>
-          <w:sz w:val="24"/>
-          <w:szCs w:val="24"/>
-        </w:rPr>
-        <w:t>above mentioned</w:t>
-      </w:r>
-      <w:proofErr w:type="gramEnd"/>
-      <w:r>
-        <w:rPr>
-          <w:rFonts w:ascii="Times New Roman" w:hAnsi="Times New Roman" w:cs="Times New Roman"/>
-          <w:sz w:val="24"/>
-          <w:szCs w:val="24"/>
-        </w:rPr>
-        <w:t xml:space="preserve"> limitations.</w:t>
-      </w:r>
-    </w:p>
-    <w:p>
-      <w:pPr>
-        <w:rPr>
-          <w:rFonts w:ascii="Times New Roman" w:hAnsi="Times New Roman" w:cs="Times New Roman"/>
-          <w:sz w:val="24"/>
-          <w:szCs w:val="24"/>
-        </w:rPr>
-      </w:pPr>
-    </w:p>
-    <w:p>
-      <w:pPr>
+      </w:pPr>
+      <w:r>
         <w:rPr>
           <w:rFonts w:ascii="Times New Roman" w:hAnsi="Times New Roman" w:cs="Times New Roman"/>
           <w:sz w:val="36"/>
           <w:szCs w:val="36"/>
         </w:rPr>
-      </w:pPr>
-      <w:r>
+        <w:t>Project Description</w:t>
+      </w:r>
+    </w:p>
+    <w:p>
+      <w:pPr>
+        <w:rPr>
+          <w:rFonts w:ascii="Times New Roman" w:hAnsi="Times New Roman" w:cs="Times New Roman"/>
+          <w:sz w:val="24"/>
+          <w:szCs w:val="24"/>
+        </w:rPr>
+      </w:pPr>
+      <w:r>
+        <w:rPr>
+          <w:rFonts w:ascii="Times New Roman" w:hAnsi="Times New Roman" w:cs="Times New Roman"/>
+          <w:sz w:val="24"/>
+          <w:szCs w:val="24"/>
+        </w:rPr>
+        <w:t>NewMonopoly is a highly configurable computer based version of the Monopoly game. Monopoly is a board, turn-based game, played on a board depicting 40 spaces containing: 28 properties, i.e., 22 streets (classified into 8 color groups), 4 railway stations and 2 utilities; 3 Chance spaces; 3 Community Chest spaces; a Luxury Tax space; an Income Tax space; and 4 corner squares (GO, (In) Jail/Just Visiting, Free Parking, and Go to Jail). The aim of the game is to drive opponents into bankruptcy, leaving one monopolist in control of the economy. Each player begins the game with a token on the Go square, and 1,500 of a local currency in play money divided with 1, 5, 10, 20, 50, 100 and 500 bills. Token’s move around the board is determined by rolling dice.</w:t>
+      </w:r>
+    </w:p>
+    <w:p>
+      <w:pPr>
+        <w:rPr>
+          <w:rFonts w:ascii="Times New Roman" w:hAnsi="Times New Roman" w:cs="Times New Roman"/>
+          <w:sz w:val="24"/>
+          <w:szCs w:val="24"/>
+        </w:rPr>
+      </w:pPr>
+      <w:r>
+        <w:rPr>
+          <w:rFonts w:ascii="Times New Roman" w:hAnsi="Times New Roman" w:cs="Times New Roman"/>
+          <w:sz w:val="24"/>
+          <w:szCs w:val="24"/>
+        </w:rPr>
+        <w:t>The goal of this project is to a turn-based, client-server NewMonopoly game with high configurability, in which users play the game through a web site. The game must implement all core functionalities of the standard version of Monopoly (see en.wikipedia.org/wiki/Monopoly_(game) for a detailed description and www.wikihow.com/Play-Monopoly for a step-by-step description), including rules for buying, trading, or selling properties, building their own properties with houses and hotels, and collecting rent from their opponents, as well as paying rents, using Chance/Community Chest cards, going to/getting out of jail, and mortgaging. The game must also support greater levels of configuration. More precisely, the game must:</w:t>
+      </w:r>
+    </w:p>
+    <w:p>
+      <w:pPr>
+        <w:rPr>
+          <w:rFonts w:ascii="Times New Roman" w:hAnsi="Times New Roman" w:cs="Times New Roman"/>
+          <w:sz w:val="24"/>
+          <w:szCs w:val="24"/>
+        </w:rPr>
+      </w:pPr>
+      <w:r>
+        <w:rPr>
+          <w:rFonts w:ascii="Times New Roman" w:hAnsi="Times New Roman" w:cs="Times New Roman"/>
+          <w:sz w:val="24"/>
+          <w:szCs w:val="24"/>
+        </w:rPr>
+        <w:t>allow players to enable a random sequence of spots as well as a periodic, random change of the properties pricing, rents, interests and taxes rates (in both spots and cards);</w:t>
+      </w:r>
+    </w:p>
+    <w:p>
+      <w:pPr>
+        <w:rPr>
+          <w:rFonts w:ascii="Times New Roman" w:hAnsi="Times New Roman" w:cs="Times New Roman"/>
+          <w:sz w:val="24"/>
+          <w:szCs w:val="24"/>
+        </w:rPr>
+      </w:pPr>
+      <w:bookmarkStart w:id="0" w:name="OLE_LINK1"/>
+      <w:r>
+        <w:rPr>
+          <w:rFonts w:ascii="Times New Roman" w:hAnsi="Times New Roman" w:cs="Times New Roman"/>
+          <w:sz w:val="24"/>
+          <w:szCs w:val="24"/>
+        </w:rPr>
+        <w:t>allow a loyalty program to enable the use of virtual currency with random rules based on existing international alliances’ programs;</w:t>
+      </w:r>
+    </w:p>
+    <w:bookmarkEnd w:id="0"/>
+    <w:p>
+      <w:pPr>
+        <w:rPr>
+          <w:rFonts w:ascii="Times New Roman" w:hAnsi="Times New Roman" w:cs="Times New Roman"/>
+          <w:sz w:val="24"/>
+          <w:szCs w:val="24"/>
+        </w:rPr>
+      </w:pPr>
+      <w:r>
+        <w:rPr>
+          <w:rFonts w:ascii="Times New Roman" w:hAnsi="Times New Roman" w:cs="Times New Roman"/>
+          <w:sz w:val="24"/>
+          <w:szCs w:val="24"/>
+        </w:rPr>
+        <w:lastRenderedPageBreak/>
+        <w:t>allow new players to join the game as entrepreneurs (weaker restrictions on the number of players);</w:t>
+      </w:r>
+    </w:p>
+    <w:p>
+      <w:pPr>
+        <w:rPr>
+          <w:rFonts w:ascii="Times New Roman" w:hAnsi="Times New Roman" w:cs="Times New Roman"/>
+          <w:sz w:val="24"/>
+          <w:szCs w:val="24"/>
+        </w:rPr>
+      </w:pPr>
+      <w:r>
+        <w:rPr>
+          <w:rFonts w:ascii="Times New Roman" w:hAnsi="Times New Roman" w:cs="Times New Roman"/>
+          <w:sz w:val="24"/>
+          <w:szCs w:val="24"/>
+        </w:rPr>
+        <w:t>allow complexity setting in three levels (e.g., easy, medium, hard) based on rules and different configurations from exploring variabilities on the previous three bullets.</w:t>
+      </w:r>
+    </w:p>
+    <w:p>
+      <w:pPr>
+        <w:rPr>
+          <w:rFonts w:ascii="Times New Roman" w:hAnsi="Times New Roman" w:cs="Times New Roman"/>
+          <w:sz w:val="24"/>
+          <w:szCs w:val="24"/>
+        </w:rPr>
+      </w:pPr>
+    </w:p>
+    <w:p>
+      <w:pPr>
         <w:rPr>
           <w:rFonts w:ascii="Times New Roman" w:hAnsi="Times New Roman" w:cs="Times New Roman"/>
           <w:sz w:val="36"/>
           <w:szCs w:val="36"/>
         </w:rPr>
-        <w:t>Project Description</w:t>
-      </w:r>
-    </w:p>
-    <w:p>
-      <w:pPr>
-        <w:rPr>
-          <w:rFonts w:ascii="Times New Roman" w:hAnsi="Times New Roman" w:cs="Times New Roman"/>
-          <w:sz w:val="24"/>
-          <w:szCs w:val="24"/>
-        </w:rPr>
-      </w:pPr>
-      <w:proofErr w:type="spellStart"/>
-      <w:r>
-        <w:rPr>
-          <w:rFonts w:ascii="Times New Roman" w:hAnsi="Times New Roman" w:cs="Times New Roman"/>
-          <w:sz w:val="24"/>
-          <w:szCs w:val="24"/>
-        </w:rPr>
-        <w:t>NewMonopoly</w:t>
-      </w:r>
-      <w:proofErr w:type="spellEnd"/>
-      <w:r>
-        <w:rPr>
-          <w:rFonts w:ascii="Times New Roman" w:hAnsi="Times New Roman" w:cs="Times New Roman"/>
-          <w:sz w:val="24"/>
-          <w:szCs w:val="24"/>
-        </w:rPr>
-        <w:t xml:space="preserve"> is a highly configurable computer based version of the Monopoly game. Monopoly is a board, turn-based game, played on a board depicting 40 spaces containing: 28 properties, i.e., 22 streets (classified into 8 color groups), 4 railway stations and 2 utilities; 3 Chance spaces; 3 Community Chest spaces; a Luxury Tax space; an Income Tax space; and 4 corner squares (GO, (In) Jail/Just Visiting, Free Parking, and Go to Jail). The aim of the game is to drive opponents into bankruptcy, leaving one monopolist in control of the economy. Each player begins the game with a token on the Go square, and 1,500 of a local currency in play money divided with 1, 5, 10, 20, 50, 100 and 500 bills. Token’s move around the board is determined by rolling dice.</w:t>
-      </w:r>
-    </w:p>
-    <w:p>
-      <w:pPr>
-        <w:rPr>
-          <w:rFonts w:ascii="Times New Roman" w:hAnsi="Times New Roman" w:cs="Times New Roman"/>
-          <w:sz w:val="24"/>
-          <w:szCs w:val="24"/>
-        </w:rPr>
-      </w:pPr>
-      <w:r>
-        <w:rPr>
-          <w:rFonts w:ascii="Times New Roman" w:hAnsi="Times New Roman" w:cs="Times New Roman"/>
-          <w:sz w:val="24"/>
-          <w:szCs w:val="24"/>
-        </w:rPr>
-        <w:t xml:space="preserve">The goal of this project is to a turn-based, client-server </w:t>
-      </w:r>
-      <w:proofErr w:type="spellStart"/>
-      <w:r>
-        <w:rPr>
-          <w:rFonts w:ascii="Times New Roman" w:hAnsi="Times New Roman" w:cs="Times New Roman"/>
-          <w:sz w:val="24"/>
-          <w:szCs w:val="24"/>
-        </w:rPr>
-        <w:t>NewMonopoly</w:t>
-      </w:r>
-      <w:proofErr w:type="spellEnd"/>
-      <w:r>
-        <w:rPr>
-          <w:rFonts w:ascii="Times New Roman" w:hAnsi="Times New Roman" w:cs="Times New Roman"/>
-          <w:sz w:val="24"/>
-          <w:szCs w:val="24"/>
-        </w:rPr>
-        <w:t xml:space="preserve"> game with high configurability, in which users play the game through a web site. The game must implement all core functionalities of the standard version of Monopoly (see en.wikipedia.org/wiki/Monopoly_(game) for a detailed description and www.wikihow.com/Play-Monopoly for a step-by-step description), including rules for buying, trading, or selling properties, building their own properties with houses and hotels, and collecting rent from their opponents, as well as paying rents, using Chance/Community Chest cards, going to/getting out of jail, and mortgaging. The game must also support greater levels of configuration. More precisely, the game must:</w:t>
-      </w:r>
-    </w:p>
-    <w:p>
-      <w:pPr>
-        <w:rPr>
-          <w:rFonts w:ascii="Times New Roman" w:hAnsi="Times New Roman" w:cs="Times New Roman"/>
-          <w:sz w:val="24"/>
-          <w:szCs w:val="24"/>
-        </w:rPr>
-      </w:pPr>
-      <w:r>
-        <w:rPr>
-          <w:rFonts w:ascii="Times New Roman" w:hAnsi="Times New Roman" w:cs="Times New Roman"/>
-          <w:sz w:val="24"/>
-          <w:szCs w:val="24"/>
-        </w:rPr>
-        <w:t>allow players to enable a random sequence of spots as well as a periodic, random change of the properties pricing, rents, interests and taxes rates (in both spots and cards);</w:t>
-      </w:r>
-    </w:p>
-    <w:p>
-      <w:pPr>
-        <w:rPr>
-          <w:rFonts w:ascii="Times New Roman" w:hAnsi="Times New Roman" w:cs="Times New Roman"/>
-          <w:sz w:val="24"/>
-          <w:szCs w:val="24"/>
-        </w:rPr>
-      </w:pPr>
-      <w:r>
-        <w:rPr>
-          <w:rFonts w:ascii="Times New Roman" w:hAnsi="Times New Roman" w:cs="Times New Roman"/>
-          <w:sz w:val="24"/>
-          <w:szCs w:val="24"/>
-        </w:rPr>
-        <w:t>allow a loyalty program to enable the use of virtual currency with random rules based on existing international alliances’ programs;</w:t>
-      </w:r>
-    </w:p>
-    <w:p>
-      <w:pPr>
-        <w:rPr>
-          <w:rFonts w:ascii="Times New Roman" w:hAnsi="Times New Roman" w:cs="Times New Roman"/>
-          <w:sz w:val="24"/>
-          <w:szCs w:val="24"/>
-        </w:rPr>
-      </w:pPr>
-      <w:r>
-        <w:rPr>
-          <w:rFonts w:ascii="Times New Roman" w:hAnsi="Times New Roman" w:cs="Times New Roman"/>
-          <w:sz w:val="24"/>
-          <w:szCs w:val="24"/>
-        </w:rPr>
-        <w:lastRenderedPageBreak/>
-        <w:t>allow new players to join the game as entrepreneurs (weaker restrictions on the number of players);</w:t>
-      </w:r>
-    </w:p>
-    <w:p>
-      <w:pPr>
-        <w:rPr>
-          <w:rFonts w:ascii="Times New Roman" w:hAnsi="Times New Roman" w:cs="Times New Roman"/>
-          <w:sz w:val="24"/>
-          <w:szCs w:val="24"/>
-        </w:rPr>
-      </w:pPr>
-      <w:r>
-        <w:rPr>
-          <w:rFonts w:ascii="Times New Roman" w:hAnsi="Times New Roman" w:cs="Times New Roman"/>
-          <w:sz w:val="24"/>
-          <w:szCs w:val="24"/>
-        </w:rPr>
-        <w:t>allow complexity setting in three levels (e.g., easy, medium, hard) based on rules and different configurations from exploring variabilities on the previous three bullets.</w:t>
-      </w:r>
-    </w:p>
-    <w:p>
-      <w:pPr>
-        <w:rPr>
-          <w:rFonts w:ascii="Times New Roman" w:hAnsi="Times New Roman" w:cs="Times New Roman"/>
-          <w:sz w:val="24"/>
-          <w:szCs w:val="24"/>
-        </w:rPr>
-      </w:pPr>
-    </w:p>
-    <w:p>
-      <w:pPr>
+      </w:pPr>
+      <w:r>
         <w:rPr>
           <w:rFonts w:ascii="Times New Roman" w:hAnsi="Times New Roman" w:cs="Times New Roman"/>
           <w:sz w:val="36"/>
           <w:szCs w:val="36"/>
         </w:rPr>
-      </w:pPr>
-      <w:r>
-        <w:rPr>
-          <w:rFonts w:ascii="Times New Roman" w:hAnsi="Times New Roman" w:cs="Times New Roman"/>
-          <w:sz w:val="36"/>
-          <w:szCs w:val="36"/>
-        </w:rPr>
         <w:t>Project Scope</w:t>
       </w:r>
     </w:p>
@@ -396,7 +316,7 @@
     <w:p>
       <w:pPr>
         <w:rPr>
-          <w:rFonts w:ascii="Times New Roman" w:hAnsi="Times New Roman" w:cs="Times New Roman"/>
+          <w:rFonts w:ascii="Times New Roman" w:hAnsi="Times New Roman" w:cs="Times New Roman" w:hint="eastAsia"/>
           <w:sz w:val="24"/>
           <w:szCs w:val="24"/>
         </w:rPr>
@@ -409,6 +329,8 @@
         </w:rPr>
         <w:t>Environmental Constraints</w:t>
       </w:r>
+      <w:bookmarkStart w:id="1" w:name="_GoBack"/>
+      <w:bookmarkEnd w:id="1"/>
     </w:p>
     <w:p>
       <w:pPr>
@@ -475,54 +397,8 @@
           <w:sz w:val="24"/>
           <w:szCs w:val="24"/>
         </w:rPr>
-        <w:t xml:space="preserve">Sponsor contact: </w:t>
-      </w:r>
-      <w:proofErr w:type="spellStart"/>
-      <w:r>
-        <w:rPr>
-          <w:rFonts w:ascii="Times New Roman" w:hAnsi="Times New Roman" w:cs="Times New Roman"/>
-          <w:sz w:val="24"/>
-          <w:szCs w:val="24"/>
-        </w:rPr>
-        <w:t>rps</w:t>
-      </w:r>
-      <w:proofErr w:type="spellEnd"/>
-      <w:r>
-        <w:rPr>
-          <w:rFonts w:ascii="Times New Roman" w:hAnsi="Times New Roman" w:cs="Times New Roman"/>
-          <w:sz w:val="24"/>
-          <w:szCs w:val="24"/>
-        </w:rPr>
-        <w:t xml:space="preserve"> (at) </w:t>
-      </w:r>
-      <w:proofErr w:type="spellStart"/>
-      <w:r>
-        <w:rPr>
-          <w:rFonts w:ascii="Times New Roman" w:hAnsi="Times New Roman" w:cs="Times New Roman"/>
-          <w:sz w:val="24"/>
-          <w:szCs w:val="24"/>
-        </w:rPr>
-        <w:t>uniriotec</w:t>
-      </w:r>
-      <w:proofErr w:type="spellEnd"/>
-      <w:r>
-        <w:rPr>
-          <w:rFonts w:ascii="Times New Roman" w:hAnsi="Times New Roman" w:cs="Times New Roman"/>
-          <w:sz w:val="24"/>
-          <w:szCs w:val="24"/>
-        </w:rPr>
-        <w:t xml:space="preserve"> (dot) </w:t>
-      </w:r>
-      <w:proofErr w:type="spellStart"/>
-      <w:r>
-        <w:rPr>
-          <w:rFonts w:ascii="Times New Roman" w:hAnsi="Times New Roman" w:cs="Times New Roman"/>
-          <w:sz w:val="24"/>
-          <w:szCs w:val="24"/>
-        </w:rPr>
-        <w:t>br</w:t>
-      </w:r>
-      <w:proofErr w:type="spellEnd"/>
+        <w:t>Sponsor contact: rps (at) uniriotec (dot) br</w:t>
+      </w:r>
     </w:p>
     <w:p>
       <w:pPr>
@@ -574,8 +450,6 @@
         </w:rPr>
         <w:t>Project FAQ</w:t>
       </w:r>
-      <w:bookmarkStart w:id="0" w:name="_GoBack"/>
-      <w:bookmarkEnd w:id="0"/>
     </w:p>
     <w:p>
       <w:pPr>
@@ -602,6 +476,44 @@
     </w:sectPr>
   </w:body>
 </w:document>
+</file>
+
+<file path=word/endnotes.xml><?xml version="1.0" encoding="utf-8"?>
+<w:endnotes xmlns:wpc="http://schemas.microsoft.com/office/word/2010/wordprocessingCanvas" xmlns:cx="http://schemas.microsoft.com/office/drawing/2014/chartex" xmlns:cx1="http://schemas.microsoft.com/office/drawing/2015/9/8/chartex" xmlns:cx2="http://schemas.microsoft.com/office/drawing/2015/10/21/chartex" xmlns:cx3="http://schemas.microsoft.com/office/drawing/2016/5/9/chartex" xmlns:cx4="http://schemas.microsoft.com/office/drawing/2016/5/10/chartex" xmlns:cx5="http://schemas.microsoft.com/office/drawing/2016/5/11/chartex" xmlns:cx6="http://schemas.microsoft.com/office/drawing/2016/5/12/chartex" xmlns:cx7="http://schemas.microsoft.com/office/drawing/2016/5/13/chartex" xmlns:cx8="http://schemas.microsoft.com/office/drawing/2016/5/14/chartex" xmlns:mc="http://schemas.openxmlformats.org/markup-compatibility/2006" xmlns:aink="http://schemas.microsoft.com/office/drawing/2016/ink" xmlns:am3d="http://schemas.microsoft.com/office/drawing/2017/model3d" xmlns:o="urn:schemas-microsoft-com:office:office" xmlns:r="http://schemas.openxmlformats.org/officeDocument/2006/relationships" xmlns:m="http://schemas.openxmlformats.org/officeDocument/2006/math" xmlns:v="urn:schemas-microsoft-com:vml" xmlns:wp14="http://schemas.microsoft.com/office/word/2010/wordprocessingDrawing" xmlns:wp="http://schemas.openxmlformats.org/drawingml/2006/wordprocessingDrawing" xmlns:w10="urn:schemas-microsoft-com:office:word" xmlns:w="http://schemas.openxmlformats.org/wordprocessingml/2006/main" xmlns:w14="http://schemas.microsoft.com/office/word/2010/wordml" xmlns:w15="http://schemas.microsoft.com/office/word/2012/wordml" xmlns:w16cid="http://schemas.microsoft.com/office/word/2016/wordml/cid" xmlns:w16se="http://schemas.microsoft.com/office/word/2015/wordml/symex" xmlns:wpg="http://schemas.microsoft.com/office/word/2010/wordprocessingGroup" xmlns:wpi="http://schemas.microsoft.com/office/word/2010/wordprocessingInk" xmlns:wne="http://schemas.microsoft.com/office/word/2006/wordml" xmlns:wps="http://schemas.microsoft.com/office/word/2010/wordprocessingShape" mc:Ignorable="w14 w15 w16se w16cid wp14">
+  <w:endnote w:type="separator" w:id="-1">
+    <w:p>
+      <w:r>
+        <w:separator/>
+      </w:r>
+    </w:p>
+  </w:endnote>
+  <w:endnote w:type="continuationSeparator" w:id="0">
+    <w:p>
+      <w:r>
+        <w:continuationSeparator/>
+      </w:r>
+    </w:p>
+  </w:endnote>
+</w:endnotes>
+</file>
+
+<file path=word/footnotes.xml><?xml version="1.0" encoding="utf-8"?>
+<w:footnotes xmlns:wpc="http://schemas.microsoft.com/office/word/2010/wordprocessingCanvas" xmlns:cx="http://schemas.microsoft.com/office/drawing/2014/chartex" xmlns:cx1="http://schemas.microsoft.com/office/drawing/2015/9/8/chartex" xmlns:cx2="http://schemas.microsoft.com/office/drawing/2015/10/21/chartex" xmlns:cx3="http://schemas.microsoft.com/office/drawing/2016/5/9/chartex" xmlns:cx4="http://schemas.microsoft.com/office/drawing/2016/5/10/chartex" xmlns:cx5="http://schemas.microsoft.com/office/drawing/2016/5/11/chartex" xmlns:cx6="http://schemas.microsoft.com/office/drawing/2016/5/12/chartex" xmlns:cx7="http://schemas.microsoft.com/office/drawing/2016/5/13/chartex" xmlns:cx8="http://schemas.microsoft.com/office/drawing/2016/5/14/chartex" xmlns:mc="http://schemas.openxmlformats.org/markup-compatibility/2006" xmlns:aink="http://schemas.microsoft.com/office/drawing/2016/ink" xmlns:am3d="http://schemas.microsoft.com/office/drawing/2017/model3d" xmlns:o="urn:schemas-microsoft-com:office:office" xmlns:r="http://schemas.openxmlformats.org/officeDocument/2006/relationships" xmlns:m="http://schemas.openxmlformats.org/officeDocument/2006/math" xmlns:v="urn:schemas-microsoft-com:vml" xmlns:wp14="http://schemas.microsoft.com/office/word/2010/wordprocessingDrawing" xmlns:wp="http://schemas.openxmlformats.org/drawingml/2006/wordprocessingDrawing" xmlns:w10="urn:schemas-microsoft-com:office:word" xmlns:w="http://schemas.openxmlformats.org/wordprocessingml/2006/main" xmlns:w14="http://schemas.microsoft.com/office/word/2010/wordml" xmlns:w15="http://schemas.microsoft.com/office/word/2012/wordml" xmlns:w16cid="http://schemas.microsoft.com/office/word/2016/wordml/cid" xmlns:w16se="http://schemas.microsoft.com/office/word/2015/wordml/symex" xmlns:wpg="http://schemas.microsoft.com/office/word/2010/wordprocessingGroup" xmlns:wpi="http://schemas.microsoft.com/office/word/2010/wordprocessingInk" xmlns:wne="http://schemas.microsoft.com/office/word/2006/wordml" xmlns:wps="http://schemas.microsoft.com/office/word/2010/wordprocessingShape" mc:Ignorable="w14 w15 w16se w16cid wp14">
+  <w:footnote w:type="separator" w:id="-1">
+    <w:p>
+      <w:r>
+        <w:separator/>
+      </w:r>
+    </w:p>
+  </w:footnote>
+  <w:footnote w:type="continuationSeparator" w:id="0">
+    <w:p>
+      <w:r>
+        <w:continuationSeparator/>
+      </w:r>
+    </w:p>
+  </w:footnote>
+</w:footnotes>
 </file>
 
 <file path=word/styles.xml><?xml version="1.0" encoding="utf-8"?>
@@ -1030,6 +942,71 @@
     <w:semiHidden/>
     <w:unhideWhenUsed/>
   </w:style>
+  <w:style w:type="paragraph" w:styleId="a3">
+    <w:name w:val="header"/>
+    <w:basedOn w:val="a"/>
+    <w:link w:val="a4"/>
+    <w:uiPriority w:val="99"/>
+    <w:unhideWhenUsed/>
+    <w:rsid w:val="00A16C7F"/>
+    <w:pPr>
+      <w:pBdr>
+        <w:bottom w:val="single" w:sz="6" w:space="1" w:color="auto"/>
+      </w:pBdr>
+      <w:tabs>
+        <w:tab w:val="center" w:pos="4153"/>
+        <w:tab w:val="right" w:pos="8306"/>
+      </w:tabs>
+      <w:snapToGrid w:val="0"/>
+      <w:jc w:val="center"/>
+    </w:pPr>
+    <w:rPr>
+      <w:sz w:val="18"/>
+      <w:szCs w:val="18"/>
+    </w:rPr>
+  </w:style>
+  <w:style w:type="character" w:customStyle="1" w:styleId="a4">
+    <w:name w:val="页眉 字符"/>
+    <w:basedOn w:val="a0"/>
+    <w:link w:val="a3"/>
+    <w:uiPriority w:val="99"/>
+    <w:rsid w:val="00A16C7F"/>
+    <w:rPr>
+      <w:sz w:val="18"/>
+      <w:szCs w:val="18"/>
+    </w:rPr>
+  </w:style>
+  <w:style w:type="paragraph" w:styleId="a5">
+    <w:name w:val="footer"/>
+    <w:basedOn w:val="a"/>
+    <w:link w:val="a6"/>
+    <w:uiPriority w:val="99"/>
+    <w:unhideWhenUsed/>
+    <w:rsid w:val="00A16C7F"/>
+    <w:pPr>
+      <w:tabs>
+        <w:tab w:val="center" w:pos="4153"/>
+        <w:tab w:val="right" w:pos="8306"/>
+      </w:tabs>
+      <w:snapToGrid w:val="0"/>
+      <w:jc w:val="left"/>
+    </w:pPr>
+    <w:rPr>
+      <w:sz w:val="18"/>
+      <w:szCs w:val="18"/>
+    </w:rPr>
+  </w:style>
+  <w:style w:type="character" w:customStyle="1" w:styleId="a6">
+    <w:name w:val="页脚 字符"/>
+    <w:basedOn w:val="a0"/>
+    <w:link w:val="a5"/>
+    <w:uiPriority w:val="99"/>
+    <w:rsid w:val="00A16C7F"/>
+    <w:rPr>
+      <w:sz w:val="18"/>
+      <w:szCs w:val="18"/>
+    </w:rPr>
+  </w:style>
 </w:styles>
 </file>
 

</xml_diff>